<commit_message>
Update Boilerplate - Frank Family - backup - 23 December 2018.docx
</commit_message>
<xml_diff>
--- a/Boilerplate - Frank Family - backup - 23 December 2018.docx
+++ b/Boilerplate - Frank Family - backup - 23 December 2018.docx
@@ -11,6 +11,7 @@
           <w:szCs w:val="40"/>
         </w:rPr>
       </w:pPr>
+      <w:bookmarkStart w:id="0" w:name="FrankFamilyInAmerica"/>
       <w:r>
         <w:rPr>
           <w:b/>
@@ -45,6 +46,7 @@
         </w:rPr>
         <w:t>/Frank Family in America</w:t>
       </w:r>
+      <w:bookmarkEnd w:id="0"/>
     </w:p>
     <w:p>
       <w:pPr>
@@ -864,6 +866,7 @@
           <w:szCs w:val="40"/>
         </w:rPr>
       </w:pPr>
+      <w:bookmarkStart w:id="1" w:name="PrefaceOfFrankBook"/>
       <w:r>
         <w:rPr>
           <w:b/>
@@ -873,6 +876,7 @@
         <w:lastRenderedPageBreak/>
         <w:t>Preface</w:t>
       </w:r>
+      <w:bookmarkEnd w:id="1"/>
     </w:p>
     <w:p>
       <w:pPr>
@@ -1234,6 +1238,7 @@
           <w:szCs w:val="40"/>
         </w:rPr>
       </w:pPr>
+      <w:bookmarkStart w:id="2" w:name="HowThisBookIsOrganizedFrankBook"/>
       <w:r>
         <w:rPr>
           <w:b/>
@@ -1252,6 +1257,7 @@
         </w:rPr>
         <w:t>Organized</w:t>
       </w:r>
+      <w:bookmarkEnd w:id="2"/>
       <w:proofErr w:type="gramEnd"/>
     </w:p>
     <w:p>
@@ -2052,6 +2058,7 @@
           <w:szCs w:val="40"/>
         </w:rPr>
       </w:pPr>
+      <w:bookmarkStart w:id="3" w:name="TableOfContentsFrankBook"/>
       <w:r>
         <w:rPr>
           <w:b/>
@@ -2061,6 +2068,7 @@
         <w:lastRenderedPageBreak/>
         <w:t>Table of Contents</w:t>
       </w:r>
+      <w:bookmarkEnd w:id="3"/>
     </w:p>
     <w:p>
       <w:pPr>
@@ -4162,6 +4170,7 @@
           <w:szCs w:val="40"/>
         </w:rPr>
       </w:pPr>
+      <w:bookmarkStart w:id="4" w:name="SymbolsAndAbbreviations"/>
       <w:r>
         <w:rPr>
           <w:b/>
@@ -4171,6 +4180,7 @@
         <w:lastRenderedPageBreak/>
         <w:t>Symbols and Abbreviations</w:t>
       </w:r>
+      <w:bookmarkEnd w:id="4"/>
     </w:p>
     <w:p>
       <w:pPr>
@@ -5580,6 +5590,7 @@
           <w:szCs w:val="40"/>
         </w:rPr>
       </w:pPr>
+      <w:bookmarkStart w:id="5" w:name="FrankBookOnLine"/>
       <w:r>
         <w:rPr>
           <w:b/>
@@ -5588,6 +5599,7 @@
         </w:rPr>
         <w:t>This book can be accessed online</w:t>
       </w:r>
+      <w:bookmarkEnd w:id="5"/>
     </w:p>
     <w:p>
       <w:pPr>
@@ -5687,13 +5699,7 @@
         <w:rPr>
           <w:szCs w:val="24"/>
         </w:rPr>
-        <w:t>address box</w:t>
-      </w:r>
-      <w:r>
-        <w:rPr>
-          <w:szCs w:val="24"/>
-        </w:rPr>
-        <w:t>.</w:t>
+        <w:t>address box.</w:t>
       </w:r>
       <w:r>
         <w:t xml:space="preserve"> </w:t>
@@ -5731,8 +5737,6 @@
       <w:r>
         <w:t xml:space="preserve"> </w:t>
       </w:r>
-      <w:bookmarkStart w:id="0" w:name="_GoBack"/>
-      <w:bookmarkEnd w:id="0"/>
       <w:r>
         <w:t>by</w:t>
       </w:r>
@@ -5791,19 +5795,7 @@
         <w:rPr>
           <w:szCs w:val="24"/>
         </w:rPr>
-        <w:t>In your browser address box, copy and past</w:t>
-      </w:r>
-      <w:r>
-        <w:rPr>
-          <w:szCs w:val="24"/>
-        </w:rPr>
-        <w:t>e</w:t>
-      </w:r>
-      <w:r>
-        <w:rPr>
-          <w:szCs w:val="24"/>
-        </w:rPr>
-        <w:t xml:space="preserve"> or type</w:t>
+        <w:t>In your browser address box, copy and paste or type</w:t>
       </w:r>
       <w:r>
         <w:rPr>
@@ -5815,13 +5807,7 @@
         <w:rPr>
           <w:szCs w:val="24"/>
         </w:rPr>
-        <w:t>in,</w:t>
-      </w:r>
-      <w:r>
-        <w:rPr>
-          <w:szCs w:val="24"/>
-        </w:rPr>
-        <w:t xml:space="preserve"> </w:t>
+        <w:t xml:space="preserve">in, </w:t>
       </w:r>
       <w:hyperlink r:id="rId7" w:history="1">
         <w:r>
@@ -5860,12 +5846,10 @@
     <w:p/>
     <w:p/>
     <w:p/>
-    <w:p/>
-    <w:p/>
-    <w:p/>
-    <w:p/>
-    <w:p/>
-    <w:p/>
+    <w:p>
+      <w:bookmarkStart w:id="6" w:name="_GoBack"/>
+      <w:bookmarkEnd w:id="6"/>
+    </w:p>
     <w:p/>
     <w:p/>
     <w:p/>
@@ -6640,7 +6624,7 @@
 </file>
 
 <file path=customXml/itemProps1.xml><?xml version="1.0" encoding="utf-8"?>
-<ds:datastoreItem xmlns:ds="http://schemas.openxmlformats.org/officeDocument/2006/customXml" ds:itemID="{3A9C1224-D1BE-4398-B7A9-E798EA88A0CE}">
+<ds:datastoreItem xmlns:ds="http://schemas.openxmlformats.org/officeDocument/2006/customXml" ds:itemID="{227C6607-588C-4CA8-960A-EF87FB0F79F9}">
   <ds:schemaRefs>
     <ds:schemaRef ds:uri="http://schemas.openxmlformats.org/officeDocument/2006/bibliography"/>
   </ds:schemaRefs>

</xml_diff>

<commit_message>
Adding the boilerplate with the Internet Index populated
</commit_message>
<xml_diff>
--- a/Boilerplate - Frank Family - backup - 23 December 2018.docx
+++ b/Boilerplate - Frank Family - backup - 23 December 2018.docx
@@ -2109,32 +2109,37 @@
           <w:szCs w:val="28"/>
         </w:rPr>
       </w:pPr>
-      <w:r>
-        <w:rPr>
-          <w:b/>
-          <w:sz w:val="28"/>
-          <w:szCs w:val="28"/>
-        </w:rPr>
-        <w:t xml:space="preserve">Our </w:t>
-      </w:r>
-      <w:proofErr w:type="spellStart"/>
-      <w:r>
-        <w:rPr>
-          <w:b/>
-          <w:sz w:val="28"/>
-          <w:szCs w:val="28"/>
-        </w:rPr>
-        <w:t>Francke</w:t>
-      </w:r>
-      <w:proofErr w:type="spellEnd"/>
-      <w:r>
-        <w:rPr>
-          <w:b/>
-          <w:sz w:val="28"/>
-          <w:szCs w:val="28"/>
-        </w:rPr>
-        <w:t>/Frank Family in America</w:t>
-      </w:r>
+      <w:hyperlink w:anchor="FrankBookOnLine" w:history="1">
+        <w:r>
+          <w:rPr>
+            <w:rStyle w:val="Hyperlink"/>
+            <w:b/>
+            <w:sz w:val="28"/>
+            <w:szCs w:val="28"/>
+          </w:rPr>
+          <w:t xml:space="preserve">Our </w:t>
+        </w:r>
+        <w:proofErr w:type="spellStart"/>
+        <w:r>
+          <w:rPr>
+            <w:rStyle w:val="Hyperlink"/>
+            <w:b/>
+            <w:sz w:val="28"/>
+            <w:szCs w:val="28"/>
+          </w:rPr>
+          <w:t>Francke</w:t>
+        </w:r>
+        <w:proofErr w:type="spellEnd"/>
+        <w:r>
+          <w:rPr>
+            <w:rStyle w:val="Hyperlink"/>
+            <w:b/>
+            <w:sz w:val="28"/>
+            <w:szCs w:val="28"/>
+          </w:rPr>
+          <w:t>/Frank Family in America</w:t>
+        </w:r>
+      </w:hyperlink>
       <w:r>
         <w:rPr>
           <w:b/>
@@ -2283,14 +2288,17 @@
         <w:tab/>
         <w:t xml:space="preserve">      </w:t>
       </w:r>
-      <w:r>
-        <w:rPr>
-          <w:b/>
-          <w:sz w:val="28"/>
-          <w:szCs w:val="28"/>
-        </w:rPr>
-        <w:t>Preface</w:t>
-      </w:r>
+      <w:hyperlink w:anchor="PrefaceOfFrankBook" w:history="1">
+        <w:r>
+          <w:rPr>
+            <w:rStyle w:val="Hyperlink"/>
+            <w:b/>
+            <w:sz w:val="28"/>
+            <w:szCs w:val="28"/>
+          </w:rPr>
+          <w:t>Preface</w:t>
+        </w:r>
+      </w:hyperlink>
       <w:r>
         <w:rPr>
           <w:b/>
@@ -2445,40 +2453,30 @@
           <w:szCs w:val="28"/>
         </w:rPr>
       </w:pPr>
-      <w:r>
-        <w:rPr>
-          <w:b/>
-          <w:sz w:val="28"/>
-          <w:szCs w:val="28"/>
-        </w:rPr>
-        <w:t xml:space="preserve">How </w:t>
-      </w:r>
-      <w:r>
-        <w:rPr>
-          <w:b/>
-          <w:sz w:val="28"/>
-          <w:szCs w:val="28"/>
-        </w:rPr>
-        <w:t>t</w:t>
-      </w:r>
-      <w:r>
-        <w:rPr>
-          <w:b/>
-          <w:sz w:val="28"/>
-          <w:szCs w:val="28"/>
-        </w:rPr>
-        <w:t xml:space="preserve">his book is </w:t>
-      </w:r>
-      <w:proofErr w:type="gramStart"/>
-      <w:r>
-        <w:rPr>
-          <w:b/>
-          <w:sz w:val="28"/>
-          <w:szCs w:val="28"/>
-        </w:rPr>
-        <w:t>Organized</w:t>
-      </w:r>
-      <w:proofErr w:type="gramEnd"/>
+      <w:hyperlink w:anchor="HowThisBookIsOrganizedFrankBook" w:history="1">
+        <w:r>
+          <w:rPr>
+            <w:rStyle w:val="Hyperlink"/>
+            <w:b/>
+            <w:sz w:val="28"/>
+            <w:szCs w:val="28"/>
+          </w:rPr>
+          <w:t xml:space="preserve">How this book is </w:t>
+        </w:r>
+        <w:proofErr w:type="spellStart"/>
+        <w:proofErr w:type="gramStart"/>
+        <w:r>
+          <w:rPr>
+            <w:rStyle w:val="Hyperlink"/>
+            <w:b/>
+            <w:sz w:val="28"/>
+            <w:szCs w:val="28"/>
+          </w:rPr>
+          <w:t>Organized</w:t>
+        </w:r>
+        <w:proofErr w:type="gramEnd"/>
+      </w:hyperlink>
+      <w:proofErr w:type="spellEnd"/>
       <w:r>
         <w:rPr>
           <w:b/>
@@ -2601,14 +2599,17 @@
           <w:szCs w:val="28"/>
         </w:rPr>
       </w:pPr>
-      <w:r>
-        <w:rPr>
-          <w:b/>
-          <w:sz w:val="28"/>
-          <w:szCs w:val="28"/>
-        </w:rPr>
-        <w:t>Table of Contents</w:t>
-      </w:r>
+      <w:hyperlink w:anchor="TableOfContentsFrankBook" w:history="1">
+        <w:r>
+          <w:rPr>
+            <w:rStyle w:val="Hyperlink"/>
+            <w:b/>
+            <w:sz w:val="28"/>
+            <w:szCs w:val="28"/>
+          </w:rPr>
+          <w:t>Table of Contents</w:t>
+        </w:r>
+      </w:hyperlink>
       <w:r>
         <w:rPr>
           <w:b/>
@@ -2734,14 +2735,17 @@
           <w:szCs w:val="28"/>
         </w:rPr>
       </w:pPr>
-      <w:r>
-        <w:rPr>
-          <w:b/>
-          <w:sz w:val="28"/>
-          <w:szCs w:val="28"/>
-        </w:rPr>
-        <w:t>Symbols and Abbreviations</w:t>
-      </w:r>
+      <w:hyperlink w:anchor="SymbolsAndAbbreviations" w:history="1">
+        <w:r>
+          <w:rPr>
+            <w:rStyle w:val="Hyperlink"/>
+            <w:b/>
+            <w:sz w:val="28"/>
+            <w:szCs w:val="28"/>
+          </w:rPr>
+          <w:t>Symbols and Abbreviations</w:t>
+        </w:r>
+      </w:hyperlink>
       <w:r>
         <w:rPr>
           <w:b/>
@@ -2832,13 +2836,24 @@
           <w:szCs w:val="28"/>
         </w:rPr>
       </w:pPr>
-      <w:r>
-        <w:rPr>
-          <w:b/>
-          <w:sz w:val="28"/>
-          <w:szCs w:val="28"/>
-        </w:rPr>
-        <w:t xml:space="preserve">Internet access to this book                                                 </w:t>
+      <w:hyperlink w:anchor="FrankBookOnLine" w:history="1">
+        <w:r>
+          <w:rPr>
+            <w:rStyle w:val="Hyperlink"/>
+            <w:b/>
+            <w:sz w:val="28"/>
+            <w:szCs w:val="28"/>
+          </w:rPr>
+          <w:t>Internet access to this book</w:t>
+        </w:r>
+      </w:hyperlink>
+      <w:r>
+        <w:rPr>
+          <w:b/>
+          <w:sz w:val="28"/>
+          <w:szCs w:val="28"/>
+        </w:rPr>
+        <w:t xml:space="preserve">                                                 </w:t>
       </w:r>
       <w:proofErr w:type="gramStart"/>
       <w:r>
@@ -2924,32 +2939,37 @@
           <w:szCs w:val="28"/>
         </w:rPr>
       </w:pPr>
-      <w:r>
-        <w:rPr>
-          <w:b/>
-          <w:sz w:val="28"/>
-          <w:szCs w:val="28"/>
-        </w:rPr>
-        <w:t xml:space="preserve">Story of the </w:t>
-      </w:r>
-      <w:proofErr w:type="spellStart"/>
-      <w:r>
-        <w:rPr>
-          <w:b/>
-          <w:sz w:val="28"/>
-          <w:szCs w:val="28"/>
-        </w:rPr>
-        <w:t>Francke</w:t>
-      </w:r>
-      <w:proofErr w:type="spellEnd"/>
-      <w:r>
-        <w:rPr>
-          <w:b/>
-          <w:sz w:val="28"/>
-          <w:szCs w:val="28"/>
-        </w:rPr>
-        <w:t xml:space="preserve"> / Frank Family</w:t>
-      </w:r>
+      <w:hyperlink r:id="rId6" w:anchor="OscarAKAHeinrichFerdinandFrank" w:history="1">
+        <w:r>
+          <w:rPr>
+            <w:rStyle w:val="Hyperlink"/>
+            <w:b/>
+            <w:sz w:val="28"/>
+            <w:szCs w:val="28"/>
+          </w:rPr>
+          <w:t xml:space="preserve">Story of the </w:t>
+        </w:r>
+        <w:proofErr w:type="spellStart"/>
+        <w:r>
+          <w:rPr>
+            <w:rStyle w:val="Hyperlink"/>
+            <w:b/>
+            <w:sz w:val="28"/>
+            <w:szCs w:val="28"/>
+          </w:rPr>
+          <w:t>Francke</w:t>
+        </w:r>
+        <w:proofErr w:type="spellEnd"/>
+        <w:r>
+          <w:rPr>
+            <w:rStyle w:val="Hyperlink"/>
+            <w:b/>
+            <w:sz w:val="28"/>
+            <w:szCs w:val="28"/>
+          </w:rPr>
+          <w:t xml:space="preserve"> / Frank Family</w:t>
+        </w:r>
+      </w:hyperlink>
       <w:r>
         <w:rPr>
           <w:b/>
@@ -2992,14 +3012,17 @@
         </w:rPr>
         <w:t xml:space="preserve">          </w:t>
       </w:r>
-      <w:r>
-        <w:rPr>
-          <w:b/>
-          <w:sz w:val="28"/>
-          <w:szCs w:val="28"/>
-        </w:rPr>
-        <w:t>Heinrich Ferdinand (Oscar) Frank</w:t>
-      </w:r>
+      <w:hyperlink r:id="rId7" w:anchor="OscarAKAHeinrichFerdinandFrank" w:history="1">
+        <w:r>
+          <w:rPr>
+            <w:rStyle w:val="Hyperlink"/>
+            <w:b/>
+            <w:sz w:val="28"/>
+            <w:szCs w:val="28"/>
+          </w:rPr>
+          <w:t>Heinrich Ferdinand (Oscar) Frank</w:t>
+        </w:r>
+      </w:hyperlink>
       <w:r>
         <w:rPr>
           <w:b/>
@@ -3066,24 +3089,28 @@
         <w:tab/>
         <w:t xml:space="preserve">                </w:t>
       </w:r>
-      <w:r>
-        <w:rPr>
-          <w:b/>
-          <w:sz w:val="28"/>
-          <w:szCs w:val="28"/>
-        </w:rPr>
-        <w:t xml:space="preserve">Carolina </w:t>
-      </w:r>
-      <w:proofErr w:type="spellStart"/>
-      <w:r>
-        <w:rPr>
-          <w:b/>
-          <w:sz w:val="28"/>
-          <w:szCs w:val="28"/>
-        </w:rPr>
-        <w:t>Brubach</w:t>
-      </w:r>
-      <w:proofErr w:type="spellEnd"/>
+      <w:hyperlink r:id="rId8" w:anchor="CarolinaBrubachFrank" w:history="1">
+        <w:r>
+          <w:rPr>
+            <w:rStyle w:val="Hyperlink"/>
+            <w:b/>
+            <w:sz w:val="28"/>
+            <w:szCs w:val="28"/>
+          </w:rPr>
+          <w:t xml:space="preserve">Carolina </w:t>
+        </w:r>
+        <w:proofErr w:type="spellStart"/>
+        <w:r>
+          <w:rPr>
+            <w:rStyle w:val="Hyperlink"/>
+            <w:b/>
+            <w:sz w:val="28"/>
+            <w:szCs w:val="28"/>
+          </w:rPr>
+          <w:t>Brubach</w:t>
+        </w:r>
+        <w:proofErr w:type="spellEnd"/>
+      </w:hyperlink>
       <w:r>
         <w:rPr>
           <w:b/>
@@ -3174,14 +3201,17 @@
         </w:rPr>
         <w:t xml:space="preserve">          </w:t>
       </w:r>
-      <w:r>
-        <w:rPr>
-          <w:b/>
-          <w:sz w:val="28"/>
-          <w:szCs w:val="28"/>
-        </w:rPr>
-        <w:t>Henry Jacob Frank</w:t>
-      </w:r>
+      <w:hyperlink r:id="rId9" w:anchor="HenryJacobFranks" w:history="1">
+        <w:r>
+          <w:rPr>
+            <w:rStyle w:val="Hyperlink"/>
+            <w:b/>
+            <w:sz w:val="28"/>
+            <w:szCs w:val="28"/>
+          </w:rPr>
+          <w:t>Henry Jacob Frank</w:t>
+        </w:r>
+      </w:hyperlink>
       <w:r>
         <w:rPr>
           <w:b/>
@@ -3248,14 +3278,17 @@
         </w:rPr>
         <w:t xml:space="preserve">          </w:t>
       </w:r>
-      <w:r>
-        <w:rPr>
-          <w:b/>
-          <w:sz w:val="28"/>
-          <w:szCs w:val="28"/>
-        </w:rPr>
-        <w:t>August Herman Frank</w:t>
-      </w:r>
+      <w:hyperlink r:id="rId10" w:anchor="AugustHermanFrank" w:history="1">
+        <w:r>
+          <w:rPr>
+            <w:rStyle w:val="Hyperlink"/>
+            <w:b/>
+            <w:sz w:val="28"/>
+            <w:szCs w:val="28"/>
+          </w:rPr>
+          <w:t>August Herman Frank</w:t>
+        </w:r>
+      </w:hyperlink>
       <w:r>
         <w:rPr>
           <w:b/>
@@ -3322,14 +3355,17 @@
         </w:rPr>
         <w:t xml:space="preserve">          </w:t>
       </w:r>
-      <w:r>
-        <w:rPr>
-          <w:b/>
-          <w:sz w:val="28"/>
-          <w:szCs w:val="28"/>
-        </w:rPr>
-        <w:t>Charles Frederick Frank</w:t>
-      </w:r>
+      <w:hyperlink r:id="rId11" w:anchor="CharlesFrederickFrank" w:history="1">
+        <w:r>
+          <w:rPr>
+            <w:rStyle w:val="Hyperlink"/>
+            <w:b/>
+            <w:sz w:val="28"/>
+            <w:szCs w:val="28"/>
+          </w:rPr>
+          <w:t>Charles Frederick Frank</w:t>
+        </w:r>
+      </w:hyperlink>
       <w:r>
         <w:rPr>
           <w:b/>
@@ -3379,14 +3415,17 @@
         </w:rPr>
         <w:t xml:space="preserve">          </w:t>
       </w:r>
-      <w:r>
-        <w:rPr>
-          <w:b/>
-          <w:sz w:val="28"/>
-          <w:szCs w:val="28"/>
-        </w:rPr>
-        <w:t>Flora Frank</w:t>
-      </w:r>
+      <w:hyperlink r:id="rId12" w:anchor="FloraFrank" w:history="1">
+        <w:r>
+          <w:rPr>
+            <w:rStyle w:val="Hyperlink"/>
+            <w:b/>
+            <w:sz w:val="28"/>
+            <w:szCs w:val="28"/>
+          </w:rPr>
+          <w:t>Flora Frank</w:t>
+        </w:r>
+      </w:hyperlink>
       <w:r>
         <w:rPr>
           <w:b/>
@@ -3453,14 +3492,17 @@
         </w:rPr>
         <w:t xml:space="preserve">          </w:t>
       </w:r>
-      <w:r>
-        <w:rPr>
-          <w:b/>
-          <w:sz w:val="28"/>
-          <w:szCs w:val="28"/>
-        </w:rPr>
-        <w:t>Mary (Molly) Eve Frank</w:t>
-      </w:r>
+      <w:hyperlink r:id="rId13" w:anchor="MaryMollyEvaFrankYoung" w:history="1">
+        <w:r>
+          <w:rPr>
+            <w:rStyle w:val="Hyperlink"/>
+            <w:b/>
+            <w:sz w:val="28"/>
+            <w:szCs w:val="28"/>
+          </w:rPr>
+          <w:t>Mary (Molly) Eve Frank</w:t>
+        </w:r>
+      </w:hyperlink>
       <w:r>
         <w:rPr>
           <w:b/>
@@ -3519,14 +3561,17 @@
         </w:rPr>
         <w:t xml:space="preserve">          </w:t>
       </w:r>
-      <w:r>
-        <w:rPr>
-          <w:b/>
-          <w:sz w:val="28"/>
-          <w:szCs w:val="28"/>
-        </w:rPr>
-        <w:t>Harriett (Hattie) Frank</w:t>
-      </w:r>
+      <w:hyperlink r:id="rId14" w:anchor="HarriettHattieFrank" w:history="1">
+        <w:r>
+          <w:rPr>
+            <w:rStyle w:val="Hyperlink"/>
+            <w:b/>
+            <w:sz w:val="28"/>
+            <w:szCs w:val="28"/>
+          </w:rPr>
+          <w:t>Harriett (Hattie) Frank</w:t>
+        </w:r>
+      </w:hyperlink>
       <w:r>
         <w:rPr>
           <w:b/>
@@ -3593,14 +3638,17 @@
         </w:rPr>
         <w:t xml:space="preserve">          </w:t>
       </w:r>
-      <w:r>
-        <w:rPr>
-          <w:b/>
-          <w:sz w:val="28"/>
-          <w:szCs w:val="28"/>
-        </w:rPr>
-        <w:t>Caroline (Lena) Frank</w:t>
-      </w:r>
+      <w:hyperlink r:id="rId15" w:anchor="CarolineLenaFrank" w:history="1">
+        <w:r>
+          <w:rPr>
+            <w:rStyle w:val="Hyperlink"/>
+            <w:b/>
+            <w:sz w:val="28"/>
+            <w:szCs w:val="28"/>
+          </w:rPr>
+          <w:t>Caroline (Lena) Frank</w:t>
+        </w:r>
+      </w:hyperlink>
       <w:r>
         <w:rPr>
           <w:b/>
@@ -3667,14 +3715,17 @@
         </w:rPr>
         <w:t xml:space="preserve">          </w:t>
       </w:r>
-      <w:r>
-        <w:rPr>
-          <w:b/>
-          <w:sz w:val="28"/>
-          <w:szCs w:val="28"/>
-        </w:rPr>
-        <w:t>Rosa (Rosie) Anna Frank</w:t>
-      </w:r>
+      <w:hyperlink r:id="rId16" w:anchor="RosaRosieAnnaFrank" w:history="1">
+        <w:r>
+          <w:rPr>
+            <w:rStyle w:val="Hyperlink"/>
+            <w:b/>
+            <w:sz w:val="28"/>
+            <w:szCs w:val="28"/>
+          </w:rPr>
+          <w:t>Rosa (Rosie) Anna Frank</w:t>
+        </w:r>
+      </w:hyperlink>
       <w:r>
         <w:rPr>
           <w:b/>
@@ -3724,14 +3775,17 @@
         </w:rPr>
         <w:t xml:space="preserve">          </w:t>
       </w:r>
-      <w:r>
-        <w:rPr>
-          <w:b/>
-          <w:sz w:val="28"/>
-          <w:szCs w:val="28"/>
-        </w:rPr>
-        <w:t>Oscar John Frank</w:t>
-      </w:r>
+      <w:hyperlink r:id="rId17" w:anchor="OscarJohnFrank" w:history="1">
+        <w:r>
+          <w:rPr>
+            <w:rStyle w:val="Hyperlink"/>
+            <w:b/>
+            <w:sz w:val="28"/>
+            <w:szCs w:val="28"/>
+          </w:rPr>
+          <w:t>Oscar John Frank</w:t>
+        </w:r>
+      </w:hyperlink>
       <w:r>
         <w:rPr>
           <w:b/>
@@ -3847,14 +3901,17 @@
           <w:szCs w:val="28"/>
         </w:rPr>
       </w:pPr>
-      <w:r>
-        <w:rPr>
-          <w:b/>
-          <w:sz w:val="28"/>
-          <w:szCs w:val="28"/>
-        </w:rPr>
-        <w:t>Outline Descendants Report</w:t>
-      </w:r>
+      <w:hyperlink r:id="rId18" w:anchor="OutlineDescendantReportForOscarFrank" w:history="1">
+        <w:r>
+          <w:rPr>
+            <w:rStyle w:val="Hyperlink"/>
+            <w:b/>
+            <w:sz w:val="28"/>
+            <w:szCs w:val="28"/>
+          </w:rPr>
+          <w:t>Outline Descendants Report</w:t>
+        </w:r>
+      </w:hyperlink>
       <w:r>
         <w:rPr>
           <w:b/>
@@ -3978,13 +4035,24 @@
           <w:szCs w:val="28"/>
         </w:rPr>
       </w:pPr>
-      <w:r>
-        <w:rPr>
-          <w:b/>
-          <w:sz w:val="28"/>
-          <w:szCs w:val="28"/>
-        </w:rPr>
-        <w:t>Album                                                                                  4</w:t>
+      <w:hyperlink r:id="rId19" w:history="1">
+        <w:r>
+          <w:rPr>
+            <w:rStyle w:val="Hyperlink"/>
+            <w:b/>
+            <w:sz w:val="28"/>
+            <w:szCs w:val="28"/>
+          </w:rPr>
+          <w:t>Album</w:t>
+        </w:r>
+      </w:hyperlink>
+      <w:r>
+        <w:rPr>
+          <w:b/>
+          <w:sz w:val="28"/>
+          <w:szCs w:val="28"/>
+        </w:rPr>
+        <w:t xml:space="preserve">                                                                                  4</w:t>
       </w:r>
       <w:r>
         <w:rPr>
@@ -4036,14 +4104,17 @@
           <w:szCs w:val="28"/>
         </w:rPr>
       </w:pPr>
-      <w:r>
-        <w:rPr>
-          <w:b/>
-          <w:sz w:val="28"/>
-          <w:szCs w:val="28"/>
-        </w:rPr>
-        <w:t>Index</w:t>
-      </w:r>
+      <w:hyperlink r:id="rId20" w:history="1">
+        <w:r>
+          <w:rPr>
+            <w:rStyle w:val="Hyperlink"/>
+            <w:b/>
+            <w:sz w:val="28"/>
+            <w:szCs w:val="28"/>
+          </w:rPr>
+          <w:t>Index</w:t>
+        </w:r>
+      </w:hyperlink>
       <w:r>
         <w:rPr>
           <w:b/>
@@ -4094,13 +4165,26 @@
           <w:szCs w:val="28"/>
         </w:rPr>
       </w:pPr>
-      <w:r>
-        <w:rPr>
-          <w:b/>
-          <w:sz w:val="28"/>
-          <w:szCs w:val="28"/>
-        </w:rPr>
-        <w:t>The End                                                                               50</w:t>
+      <w:hyperlink r:id="rId21" w:anchor="page12" w:history="1">
+        <w:r>
+          <w:rPr>
+            <w:rStyle w:val="Hyperlink"/>
+            <w:b/>
+            <w:sz w:val="28"/>
+            <w:szCs w:val="28"/>
+          </w:rPr>
+          <w:t>The End</w:t>
+        </w:r>
+      </w:hyperlink>
+      <w:bookmarkStart w:id="4" w:name="_GoBack"/>
+      <w:bookmarkEnd w:id="4"/>
+      <w:r>
+        <w:rPr>
+          <w:b/>
+          <w:sz w:val="28"/>
+          <w:szCs w:val="28"/>
+        </w:rPr>
+        <w:t xml:space="preserve">                                                                               50</w:t>
       </w:r>
       <w:r>
         <w:rPr>
@@ -4170,7 +4254,7 @@
           <w:szCs w:val="40"/>
         </w:rPr>
       </w:pPr>
-      <w:bookmarkStart w:id="4" w:name="SymbolsAndAbbreviations"/>
+      <w:bookmarkStart w:id="5" w:name="SymbolsAndAbbreviations"/>
       <w:r>
         <w:rPr>
           <w:b/>
@@ -4180,7 +4264,7 @@
         <w:lastRenderedPageBreak/>
         <w:t>Symbols and Abbreviations</w:t>
       </w:r>
-      <w:bookmarkEnd w:id="4"/>
+      <w:bookmarkEnd w:id="5"/>
     </w:p>
     <w:p>
       <w:pPr>
@@ -5590,7 +5674,7 @@
           <w:szCs w:val="40"/>
         </w:rPr>
       </w:pPr>
-      <w:bookmarkStart w:id="5" w:name="FrankBookOnLine"/>
+      <w:bookmarkStart w:id="6" w:name="FrankBookOnLine"/>
       <w:r>
         <w:rPr>
           <w:b/>
@@ -5599,7 +5683,7 @@
         </w:rPr>
         <w:t>This book can be accessed online</w:t>
       </w:r>
-      <w:bookmarkEnd w:id="5"/>
+      <w:bookmarkEnd w:id="6"/>
     </w:p>
     <w:p>
       <w:pPr>
@@ -5678,7 +5762,7 @@
         </w:rPr>
         <w:t xml:space="preserve"> or type, </w:t>
       </w:r>
-      <w:hyperlink r:id="rId6" w:tgtFrame="_blank" w:history="1">
+      <w:hyperlink r:id="rId22" w:tgtFrame="_blank" w:history="1">
         <w:r>
           <w:rPr>
             <w:rStyle w:val="Hyperlink"/>
@@ -5809,7 +5893,7 @@
         </w:rPr>
         <w:t xml:space="preserve">in, </w:t>
       </w:r>
-      <w:hyperlink r:id="rId7" w:history="1">
+      <w:hyperlink r:id="rId23" w:history="1">
         <w:r>
           <w:rPr>
             <w:rStyle w:val="Hyperlink"/>
@@ -5846,10 +5930,7 @@
     <w:p/>
     <w:p/>
     <w:p/>
-    <w:p>
-      <w:bookmarkStart w:id="6" w:name="_GoBack"/>
-      <w:bookmarkEnd w:id="6"/>
-    </w:p>
+    <w:p/>
     <w:p/>
     <w:p/>
     <w:p/>
@@ -6624,7 +6705,7 @@
 </file>
 
 <file path=customXml/itemProps1.xml><?xml version="1.0" encoding="utf-8"?>
-<ds:datastoreItem xmlns:ds="http://schemas.openxmlformats.org/officeDocument/2006/customXml" ds:itemID="{227C6607-588C-4CA8-960A-EF87FB0F79F9}">
+<ds:datastoreItem xmlns:ds="http://schemas.openxmlformats.org/officeDocument/2006/customXml" ds:itemID="{924B9CC7-1AB1-488B-9CB5-24BEB84CE721}">
   <ds:schemaRefs>
     <ds:schemaRef ds:uri="http://schemas.openxmlformats.org/officeDocument/2006/bibliography"/>
   </ds:schemaRefs>

</xml_diff>